<commit_message>
Why do we sleep?
</commit_message>
<xml_diff>
--- a/English_text/translation.docx
+++ b/English_text/translation.docx
@@ -119,17 +119,53 @@
       <w:r>
         <w:t xml:space="preserve"> </w:t>
       </w:r>
-      <w:r>
-        <w:rPr>
-          <w:rFonts w:cs="Times New Roman"/>
-        </w:rPr>
-        <w:t xml:space="preserve">Myers предоставляет обзор моделей идеального </w:t>
-      </w:r>
-      <w:r>
-        <w:rPr>
-          <w:rFonts w:cs="Times New Roman"/>
-        </w:rPr>
-        <w:t xml:space="preserve">наблюдателя, Abbey и Buchod описывают </w:t>
+      <w:proofErr w:type="spellStart"/>
+      <w:r>
+        <w:rPr>
+          <w:rFonts w:cs="Times New Roman"/>
+        </w:rPr>
+        <w:t>Myers</w:t>
+      </w:r>
+      <w:proofErr w:type="spellEnd"/>
+      <w:r>
+        <w:rPr>
+          <w:rFonts w:cs="Times New Roman"/>
+        </w:rPr>
+        <w:t xml:space="preserve"> предоставляет обзор моделей идеального </w:t>
+      </w:r>
+      <w:r>
+        <w:rPr>
+          <w:rFonts w:cs="Times New Roman"/>
+        </w:rPr>
+        <w:t xml:space="preserve">наблюдателя, </w:t>
+      </w:r>
+      <w:proofErr w:type="spellStart"/>
+      <w:r>
+        <w:rPr>
+          <w:rFonts w:cs="Times New Roman"/>
+        </w:rPr>
+        <w:t>Abbey</w:t>
+      </w:r>
+      <w:proofErr w:type="spellEnd"/>
+      <w:r>
+        <w:rPr>
+          <w:rFonts w:cs="Times New Roman"/>
+        </w:rPr>
+        <w:t xml:space="preserve"> и </w:t>
+      </w:r>
+      <w:proofErr w:type="spellStart"/>
+      <w:r>
+        <w:rPr>
+          <w:rFonts w:cs="Times New Roman"/>
+        </w:rPr>
+        <w:t>Buchod</w:t>
+      </w:r>
+      <w:proofErr w:type="spellEnd"/>
+      <w:r>
+        <w:rPr>
+          <w:rFonts w:cs="Times New Roman"/>
+        </w:rPr>
+        <w:t xml:space="preserve"> описывают </w:t>
       </w:r>
       <w:r>
         <w:rPr>
@@ -141,8 +177,44 @@
         <w:rPr>
           <w:rFonts w:cs="Times New Roman"/>
         </w:rPr>
-        <w:t xml:space="preserve"> модели, Eckstein, Abbey и F. O. Buchod</w:t>
-      </w:r>
+        <w:t xml:space="preserve"> модели, </w:t>
+      </w:r>
+      <w:proofErr w:type="spellStart"/>
+      <w:r>
+        <w:rPr>
+          <w:rFonts w:cs="Times New Roman"/>
+        </w:rPr>
+        <w:t>Eckstein</w:t>
+      </w:r>
+      <w:proofErr w:type="spellEnd"/>
+      <w:r>
+        <w:rPr>
+          <w:rFonts w:cs="Times New Roman"/>
+        </w:rPr>
+        <w:t xml:space="preserve">, </w:t>
+      </w:r>
+      <w:proofErr w:type="spellStart"/>
+      <w:r>
+        <w:rPr>
+          <w:rFonts w:cs="Times New Roman"/>
+        </w:rPr>
+        <w:t>Abbey</w:t>
+      </w:r>
+      <w:proofErr w:type="spellEnd"/>
+      <w:r>
+        <w:rPr>
+          <w:rFonts w:cs="Times New Roman"/>
+        </w:rPr>
+        <w:t xml:space="preserve"> и F. O. </w:t>
+      </w:r>
+      <w:proofErr w:type="spellStart"/>
+      <w:r>
+        <w:rPr>
+          <w:rFonts w:cs="Times New Roman"/>
+        </w:rPr>
+        <w:t>Buchod</w:t>
+      </w:r>
+      <w:proofErr w:type="spellEnd"/>
       <w:r>
         <w:rPr>
           <w:rFonts w:cs="Times New Roman"/>
@@ -165,7 +237,49 @@
         <w:rPr>
           <w:rFonts w:cs="Times New Roman"/>
         </w:rPr>
-        <w:t xml:space="preserve">Глава Wilson, Jabri, и Manjeshwar </w:t>
+        <w:t xml:space="preserve">Глава </w:t>
+      </w:r>
+      <w:proofErr w:type="spellStart"/>
+      <w:r>
+        <w:rPr>
+          <w:rFonts w:cs="Times New Roman"/>
+        </w:rPr>
+        <w:t>Wilson</w:t>
+      </w:r>
+      <w:proofErr w:type="spellEnd"/>
+      <w:r>
+        <w:rPr>
+          <w:rFonts w:cs="Times New Roman"/>
+        </w:rPr>
+        <w:t xml:space="preserve">, </w:t>
+      </w:r>
+      <w:proofErr w:type="spellStart"/>
+      <w:r>
+        <w:rPr>
+          <w:rFonts w:cs="Times New Roman"/>
+        </w:rPr>
+        <w:t>Jabri</w:t>
+      </w:r>
+      <w:proofErr w:type="spellEnd"/>
+      <w:r>
+        <w:rPr>
+          <w:rFonts w:cs="Times New Roman"/>
+        </w:rPr>
+        <w:t xml:space="preserve">, и </w:t>
+      </w:r>
+      <w:proofErr w:type="spellStart"/>
+      <w:r>
+        <w:rPr>
+          <w:rFonts w:cs="Times New Roman"/>
+        </w:rPr>
+        <w:t>Manjeshwar</w:t>
+      </w:r>
+      <w:proofErr w:type="spellEnd"/>
+      <w:r>
+        <w:rPr>
+          <w:rFonts w:cs="Times New Roman"/>
+        </w:rPr>
+        <w:t xml:space="preserve"> </w:t>
       </w:r>
       <w:r>
         <w:rPr>
@@ -203,6 +317,7 @@
         </w:rPr>
         <w:t xml:space="preserve">Глава </w:t>
       </w:r>
+      <w:proofErr w:type="spellStart"/>
       <w:r>
         <w:rPr>
           <w:rFonts w:cs="Times New Roman"/>
@@ -210,12 +325,14 @@
         </w:rPr>
         <w:t>Samei</w:t>
       </w:r>
+      <w:proofErr w:type="spellEnd"/>
       <w:r>
         <w:rPr>
           <w:rFonts w:cs="Times New Roman"/>
         </w:rPr>
         <w:t xml:space="preserve">, </w:t>
       </w:r>
+      <w:proofErr w:type="spellStart"/>
       <w:r>
         <w:rPr>
           <w:rFonts w:cs="Times New Roman"/>
@@ -223,6 +340,7 @@
         </w:rPr>
         <w:t>Eyler</w:t>
       </w:r>
+      <w:proofErr w:type="spellEnd"/>
       <w:r>
         <w:rPr>
           <w:rFonts w:cs="Times New Roman"/>
@@ -233,8 +351,16 @@
         <w:rPr>
           <w:rFonts w:cs="Times New Roman"/>
         </w:rPr>
-        <w:t xml:space="preserve"> Baron</w:t>
-      </w:r>
+        <w:t xml:space="preserve"> </w:t>
+      </w:r>
+      <w:proofErr w:type="spellStart"/>
+      <w:r>
+        <w:rPr>
+          <w:rFonts w:cs="Times New Roman"/>
+        </w:rPr>
+        <w:t>Baron</w:t>
+      </w:r>
+      <w:proofErr w:type="spellEnd"/>
       <w:r>
         <w:rPr>
           <w:rFonts w:cs="Times New Roman"/>
@@ -319,11 +445,19 @@
         </w:rPr>
         <w:t xml:space="preserve">м реальных людей.  </w:t>
       </w:r>
-      <w:r>
-        <w:rPr>
-          <w:rFonts w:cs="Times New Roman"/>
-        </w:rPr>
-        <w:t xml:space="preserve">Rolland обобщает прогресс в моделировании </w:t>
+      <w:proofErr w:type="spellStart"/>
+      <w:r>
+        <w:rPr>
+          <w:rFonts w:cs="Times New Roman"/>
+        </w:rPr>
+        <w:t>Rolland</w:t>
+      </w:r>
+      <w:proofErr w:type="spellEnd"/>
+      <w:r>
+        <w:rPr>
+          <w:rFonts w:cs="Times New Roman"/>
+        </w:rPr>
+        <w:t xml:space="preserve"> обобщает прогресс в моделировании </w:t>
       </w:r>
       <w:r>
         <w:rPr>
@@ -534,8 +668,16 @@
         <w:rPr>
           <w:rFonts w:cs="Times New Roman"/>
         </w:rPr>
-        <w:t>Глава Metz</w:t>
-      </w:r>
+        <w:t xml:space="preserve">Глава </w:t>
+      </w:r>
+      <w:proofErr w:type="spellStart"/>
+      <w:r>
+        <w:rPr>
+          <w:rFonts w:cs="Times New Roman"/>
+        </w:rPr>
+        <w:t>Metz</w:t>
+      </w:r>
+      <w:proofErr w:type="spellEnd"/>
       <w:r>
         <w:rPr>
           <w:rFonts w:cs="Times New Roman"/>
@@ -570,7 +712,21 @@
         <w:rPr>
           <w:rFonts w:cs="Times New Roman"/>
         </w:rPr>
-        <w:t>сильные и слабые стороны, в то время как глава Chakraborty описывает некоторые из вариантов классическо</w:t>
+        <w:t xml:space="preserve">сильные и слабые стороны, в то время как глава </w:t>
+      </w:r>
+      <w:proofErr w:type="spellStart"/>
+      <w:r>
+        <w:rPr>
+          <w:rFonts w:cs="Times New Roman"/>
+        </w:rPr>
+        <w:t>Chakraborty</w:t>
+      </w:r>
+      <w:proofErr w:type="spellEnd"/>
+      <w:r>
+        <w:rPr>
+          <w:rFonts w:cs="Times New Roman"/>
+        </w:rPr>
+        <w:t xml:space="preserve"> описывает некоторые из вариантов классическо</w:t>
       </w:r>
       <w:r>
         <w:rPr>
@@ -682,11 +838,19 @@
         </w:rPr>
         <w:t xml:space="preserve">Глава </w:t>
       </w:r>
-      <w:r>
-        <w:rPr>
-          <w:rFonts w:ascii="Times New Roman" w:hAnsi="Times New Roman" w:cs="Times New Roman"/>
-        </w:rPr>
-        <w:t xml:space="preserve">Polansky обозревает классический метод </w:t>
+      <w:proofErr w:type="spellStart"/>
+      <w:r>
+        <w:rPr>
+          <w:rFonts w:ascii="Times New Roman" w:hAnsi="Times New Roman" w:cs="Times New Roman"/>
+        </w:rPr>
+        <w:t>Polansky</w:t>
+      </w:r>
+      <w:proofErr w:type="spellEnd"/>
+      <w:r>
+        <w:rPr>
+          <w:rFonts w:ascii="Times New Roman" w:hAnsi="Times New Roman" w:cs="Times New Roman"/>
+        </w:rPr>
+        <w:t xml:space="preserve"> обозревает классический метод </w:t>
       </w:r>
       <w:r>
         <w:rPr>
@@ -841,11 +1005,19 @@
         </w:rPr>
         <w:t xml:space="preserve">Глава </w:t>
       </w:r>
-      <w:r>
-        <w:rPr>
-          <w:rFonts w:ascii="Times New Roman" w:hAnsi="Times New Roman" w:cs="Times New Roman"/>
-        </w:rPr>
-        <w:t xml:space="preserve">Kundel рассматривает роль </w:t>
+      <w:proofErr w:type="spellStart"/>
+      <w:r>
+        <w:rPr>
+          <w:rFonts w:ascii="Times New Roman" w:hAnsi="Times New Roman" w:cs="Times New Roman"/>
+        </w:rPr>
+        <w:t>Kundel</w:t>
+      </w:r>
+      <w:proofErr w:type="spellEnd"/>
+      <w:r>
+        <w:rPr>
+          <w:rFonts w:ascii="Times New Roman" w:hAnsi="Times New Roman" w:cs="Times New Roman"/>
+        </w:rPr>
+        <w:t xml:space="preserve"> рассматривает роль </w:t>
       </w:r>
       <w:r>
         <w:rPr>
@@ -881,7 +1053,35 @@
         <w:rPr>
           <w:rFonts w:ascii="Times New Roman" w:hAnsi="Times New Roman" w:cs="Times New Roman"/>
         </w:rPr>
-        <w:t xml:space="preserve"> Nodine и Mello-Thoms обозревают статус исследований </w:t>
+        <w:t xml:space="preserve"> </w:t>
+      </w:r>
+      <w:proofErr w:type="spellStart"/>
+      <w:r>
+        <w:rPr>
+          <w:rFonts w:ascii="Times New Roman" w:hAnsi="Times New Roman" w:cs="Times New Roman"/>
+        </w:rPr>
+        <w:t>Nodine</w:t>
+      </w:r>
+      <w:proofErr w:type="spellEnd"/>
+      <w:r>
+        <w:rPr>
+          <w:rFonts w:ascii="Times New Roman" w:hAnsi="Times New Roman" w:cs="Times New Roman"/>
+        </w:rPr>
+        <w:t xml:space="preserve"> и </w:t>
+      </w:r>
+      <w:proofErr w:type="spellStart"/>
+      <w:r>
+        <w:rPr>
+          <w:rFonts w:ascii="Times New Roman" w:hAnsi="Times New Roman" w:cs="Times New Roman"/>
+        </w:rPr>
+        <w:t>Mello-Thoms</w:t>
+      </w:r>
+      <w:proofErr w:type="spellEnd"/>
+      <w:r>
+        <w:rPr>
+          <w:rFonts w:ascii="Times New Roman" w:hAnsi="Times New Roman" w:cs="Times New Roman"/>
+        </w:rPr>
+        <w:t xml:space="preserve"> обозревают статус исследований </w:t>
       </w:r>
       <w:r>
         <w:rPr>
@@ -933,7 +1133,21 @@
         <w:rPr>
           <w:rFonts w:ascii="Times New Roman" w:hAnsi="Times New Roman" w:cs="Times New Roman"/>
         </w:rPr>
-        <w:t>В последней главе Krupinski обозревает</w:t>
+        <w:t xml:space="preserve">В последней главе </w:t>
+      </w:r>
+      <w:proofErr w:type="spellStart"/>
+      <w:r>
+        <w:rPr>
+          <w:rFonts w:ascii="Times New Roman" w:hAnsi="Times New Roman" w:cs="Times New Roman"/>
+        </w:rPr>
+        <w:t>Krupinski</w:t>
+      </w:r>
+      <w:proofErr w:type="spellEnd"/>
+      <w:r>
+        <w:rPr>
+          <w:rFonts w:ascii="Times New Roman" w:hAnsi="Times New Roman" w:cs="Times New Roman"/>
+        </w:rPr>
+        <w:t xml:space="preserve"> обозревает</w:t>
       </w:r>
       <w:r>
         <w:rPr>
@@ -1430,8 +1644,6 @@
         </w:rPr>
         <w:t xml:space="preserve"> задаче принятия</w:t>
       </w:r>
-      <w:bookmarkStart w:id="0" w:name="_GoBack"/>
-      <w:bookmarkEnd w:id="0"/>
       <w:r>
         <w:rPr>
           <w:rFonts w:cs="Times New Roman"/>
@@ -2370,13 +2582,27 @@
         <w:rPr>
           <w:rFonts w:cs="Times New Roman"/>
         </w:rPr>
-        <w:t xml:space="preserve"> классификацией в (128)</w:t>
-      </w:r>
-      <w:r>
-        <w:rPr>
-          <w:rFonts w:cs="Times New Roman"/>
-        </w:rPr>
-        <w:t xml:space="preserve">^3 </w:t>
+        <w:t xml:space="preserve"> классификацией в (</w:t>
+      </w:r>
+      <w:proofErr w:type="gramStart"/>
+      <w:r>
+        <w:rPr>
+          <w:rFonts w:cs="Times New Roman"/>
+        </w:rPr>
+        <w:t>128)</w:t>
+      </w:r>
+      <w:r>
+        <w:rPr>
+          <w:rFonts w:cs="Times New Roman"/>
+        </w:rPr>
+        <w:t>^</w:t>
+      </w:r>
+      <w:proofErr w:type="gramEnd"/>
+      <w:r>
+        <w:rPr>
+          <w:rFonts w:cs="Times New Roman"/>
+        </w:rPr>
+        <w:t xml:space="preserve">3 </w:t>
       </w:r>
       <w:r>
         <w:rPr>
@@ -2400,7 +2626,21 @@
         <w:rPr>
           <w:rFonts w:cs="Times New Roman"/>
         </w:rPr>
-        <w:t xml:space="preserve"> сигнала для анализирования задач классификации в общем случае применим, хотя этот пример показывает, что число эффективных классов, представленных задачей оценивания, может быть очень большим.</w:t>
+        <w:t xml:space="preserve"> сигнала для </w:t>
+      </w:r>
+      <w:proofErr w:type="spellStart"/>
+      <w:r>
+        <w:rPr>
+          <w:rFonts w:cs="Times New Roman"/>
+        </w:rPr>
+        <w:t>анализирования</w:t>
+      </w:r>
+      <w:proofErr w:type="spellEnd"/>
+      <w:r>
+        <w:rPr>
+          <w:rFonts w:cs="Times New Roman"/>
+        </w:rPr>
+        <w:t xml:space="preserve"> задач классификации в общем случае применим, хотя этот пример показывает, что число эффективных классов, представленных задачей оценивания, может быть очень большим.</w:t>
       </w:r>
     </w:p>
     <w:p>
@@ -2465,7 +2705,21 @@
           <w:rFonts w:cs="Times New Roman"/>
         </w:rPr>
         <w:lastRenderedPageBreak/>
-        <w:t xml:space="preserve">таких задачах оценивания здесь. Однако, из-за реконструкции из томографических данных, часто </w:t>
+        <w:t xml:space="preserve">таких задачах оценивания здесь. Однако, из-за реконструкции из </w:t>
+      </w:r>
+      <w:proofErr w:type="spellStart"/>
+      <w:r>
+        <w:rPr>
+          <w:rFonts w:cs="Times New Roman"/>
+        </w:rPr>
+        <w:t>томографических</w:t>
+      </w:r>
+      <w:proofErr w:type="spellEnd"/>
+      <w:r>
+        <w:rPr>
+          <w:rFonts w:cs="Times New Roman"/>
+        </w:rPr>
+        <w:t xml:space="preserve"> данных, часто </w:t>
       </w:r>
       <w:r>
         <w:rPr>
@@ -2561,17 +2815,7 @@
           <w:i/>
           <w:iCs/>
         </w:rPr>
-        <w:t xml:space="preserve">9.1.2 </w:t>
-      </w:r>
-      <w:r>
-        <w:rPr>
-          <w:rFonts w:ascii="Times New Roman" w:hAnsi="Times New Roman" w:cs="Times New Roman"/>
-          <w:b/>
-          <w:bCs/>
-          <w:i/>
-          <w:iCs/>
-        </w:rPr>
-        <w:t xml:space="preserve">Объекты и </w:t>
+        <w:t xml:space="preserve">9.1.2 Объекты и </w:t>
       </w:r>
       <w:r>
         <w:rPr>
@@ -2610,6 +2854,7 @@
         </w:rPr>
         <w:t xml:space="preserve">данные состоят из множества М дискретных измерений, где </w:t>
       </w:r>
+      <w:proofErr w:type="spellStart"/>
       <w:r>
         <w:rPr>
           <w:rFonts w:ascii="MTMI" w:hAnsi="MTMI" w:cs="MTMI"/>
@@ -2628,6 +2873,7 @@
         </w:rPr>
         <w:t>m</w:t>
       </w:r>
+      <w:proofErr w:type="spellEnd"/>
       <w:r>
         <w:rPr>
           <w:rFonts w:cs="MTMI"/>
@@ -2699,7 +2945,23 @@
           <w:rFonts w:cs="MTMI"/>
           <w:iCs/>
         </w:rPr>
-        <w:t xml:space="preserve"> являются сырыми данными (проекцией) томографической системы.</w:t>
+        <w:t xml:space="preserve"> являются сырыми данными (проекцией) </w:t>
+      </w:r>
+      <w:proofErr w:type="spellStart"/>
+      <w:r>
+        <w:rPr>
+          <w:rFonts w:cs="MTMI"/>
+          <w:iCs/>
+        </w:rPr>
+        <w:t>томографической</w:t>
+      </w:r>
+      <w:proofErr w:type="spellEnd"/>
+      <w:r>
+        <w:rPr>
+          <w:rFonts w:cs="MTMI"/>
+          <w:iCs/>
+        </w:rPr>
+        <w:t xml:space="preserve"> системы.</w:t>
       </w:r>
       <w:r>
         <w:rPr>
@@ -2721,15 +2983,7 @@
           <w:b/>
           <w:bCs/>
         </w:rPr>
-        <w:t>g</w:t>
-      </w:r>
-      <w:r>
-        <w:rPr>
-          <w:rFonts w:ascii="Times New Roman" w:hAnsi="Times New Roman" w:cs="Times New Roman"/>
-          <w:b/>
-          <w:bCs/>
-        </w:rPr>
-        <w:t xml:space="preserve"> </w:t>
+        <w:t xml:space="preserve">g </w:t>
       </w:r>
       <w:r>
         <w:rPr>
@@ -2743,7 +2997,23 @@
           <w:rFonts w:cs="Times New Roman"/>
           <w:bCs/>
         </w:rPr>
-        <w:t xml:space="preserve">, где м-тый компонент является значением, детектируемым в дискретном элементе </w:t>
+        <w:t>, где м-</w:t>
+      </w:r>
+      <w:proofErr w:type="spellStart"/>
+      <w:r>
+        <w:rPr>
+          <w:rFonts w:cs="Times New Roman"/>
+          <w:bCs/>
+        </w:rPr>
+        <w:t>тый</w:t>
+      </w:r>
+      <w:proofErr w:type="spellEnd"/>
+      <w:r>
+        <w:rPr>
+          <w:rFonts w:cs="Times New Roman"/>
+          <w:bCs/>
+        </w:rPr>
+        <w:t xml:space="preserve"> компонент является значением, детектируемым в дискретном элементе </w:t>
       </w:r>
       <w:r>
         <w:rPr>
@@ -2874,13 +3144,7 @@
         <w:rPr>
           <w:rFonts w:ascii="Times New Roman" w:hAnsi="Times New Roman" w:cs="Times New Roman"/>
         </w:rPr>
-        <w:t>(</w:t>
-      </w:r>
-      <w:r>
-        <w:rPr>
-          <w:rFonts w:ascii="Times New Roman" w:hAnsi="Times New Roman" w:cs="Times New Roman"/>
-        </w:rPr>
-        <w:t>Для более детального описания формирования изображения</w:t>
+        <w:t>(Для более детального описания формирования изображения</w:t>
       </w:r>
     </w:p>
     <w:p>
@@ -3010,6 +3274,7 @@
         </w:rPr>
         <w:t>=</w:t>
       </w:r>
+      <w:proofErr w:type="spellStart"/>
       <w:r>
         <w:rPr>
           <w:rFonts w:ascii="CMBSY10" w:hAnsi="CMBSY10" w:cs="CMBSY10"/>
@@ -3028,6 +3293,7 @@
         </w:rPr>
         <w:t>f</w:t>
       </w:r>
+      <w:proofErr w:type="spellEnd"/>
       <w:r>
         <w:rPr>
           <w:rFonts w:ascii="MTSYN" w:eastAsia="MTSYN" w:hAnsi="Times New Roman" w:cs="MTSYN"/>
@@ -3077,17 +3343,7 @@
           <w:i/>
           <w:iCs/>
         </w:rPr>
-        <w:t>H</w:t>
-      </w:r>
-      <w:r>
-        <w:rPr>
-          <w:rFonts w:ascii="CMBSY10" w:hAnsi="CMBSY10" w:cs="CMBSY10"/>
-          <w:b/>
-          <w:bCs/>
-          <w:i/>
-          <w:iCs/>
-        </w:rPr>
-        <w:t xml:space="preserve"> </w:t>
+        <w:t xml:space="preserve">H </w:t>
       </w:r>
       <w:r>
         <w:rPr>
@@ -3120,14 +3376,9 @@
         <w:rPr>
           <w:rFonts w:ascii="Times New Roman" w:hAnsi="Times New Roman" w:cs="Times New Roman"/>
         </w:rPr>
-        <w:t>и</w:t>
-      </w:r>
-      <w:r>
-        <w:rPr>
-          <w:rFonts w:ascii="Times New Roman" w:hAnsi="Times New Roman" w:cs="Times New Roman"/>
-        </w:rPr>
-        <w:t xml:space="preserve"> </w:t>
-      </w:r>
+        <w:t xml:space="preserve">и </w:t>
+      </w:r>
+      <w:proofErr w:type="spellStart"/>
       <w:r>
         <w:rPr>
           <w:rFonts w:ascii="MTMI" w:hAnsi="MTMI" w:cs="MTMI"/>
@@ -3146,6 +3397,7 @@
         </w:rPr>
         <w:t>m</w:t>
       </w:r>
+      <w:proofErr w:type="spellEnd"/>
       <w:r>
         <w:rPr>
           <w:rFonts w:ascii="MTMI" w:hAnsi="MTMI" w:cs="MTMI"/>
@@ -3167,11 +3419,26 @@
           <w:rFonts w:cs="MTMI"/>
           <w:iCs/>
         </w:rPr>
-        <w:t>)</w:t>
-      </w:r>
-      <w:r>
-        <w:rPr>
-          <w:rFonts w:cs="MTMI"/>
+        <w:t xml:space="preserve">), </w:t>
+      </w:r>
+      <w:r>
+        <w:rPr>
+          <w:rFonts w:cs="MTMI"/>
+          <w:iCs/>
+        </w:rPr>
+        <w:t>названная</w:t>
+      </w:r>
+      <w:r>
+        <w:rPr>
+          <w:rFonts w:cs="MTMI"/>
+          <w:iCs/>
+        </w:rPr>
+        <w:t xml:space="preserve"> функцией чувствительности</w:t>
+      </w:r>
+      <w:r>
+        <w:rPr>
+          <w:rFonts w:cs="MTMI"/>
+          <w:i/>
           <w:iCs/>
         </w:rPr>
         <w:t xml:space="preserve">, </w:t>
@@ -3181,28 +3448,6 @@
           <w:rFonts w:cs="MTMI"/>
           <w:iCs/>
         </w:rPr>
-        <w:t>названная</w:t>
-      </w:r>
-      <w:r>
-        <w:rPr>
-          <w:rFonts w:cs="MTMI"/>
-          <w:iCs/>
-        </w:rPr>
-        <w:t xml:space="preserve"> функцией чувствительности</w:t>
-      </w:r>
-      <w:r>
-        <w:rPr>
-          <w:rFonts w:cs="MTMI"/>
-          <w:i/>
-          <w:iCs/>
-        </w:rPr>
-        <w:t xml:space="preserve">, </w:t>
-      </w:r>
-      <w:r>
-        <w:rPr>
-          <w:rFonts w:cs="MTMI"/>
-          <w:iCs/>
-        </w:rPr>
         <w:t xml:space="preserve">дает вклад в м-тое измерение от объекта в точке </w:t>
       </w:r>
       <w:r>
@@ -3227,6 +3472,7 @@
         </w:rPr>
         <w:t xml:space="preserve">М-размерный вектор </w:t>
       </w:r>
+      <w:proofErr w:type="gramStart"/>
       <w:r>
         <w:rPr>
           <w:rFonts w:cs="MTMI"/>
@@ -3247,7 +3493,15 @@
           <w:rFonts w:cs="MTMI"/>
           <w:iCs/>
         </w:rPr>
-        <w:t xml:space="preserve"> представляет шум в множестве данных.</w:t>
+        <w:t xml:space="preserve"> представляет</w:t>
+      </w:r>
+      <w:proofErr w:type="gramEnd"/>
+      <w:r>
+        <w:rPr>
+          <w:rFonts w:cs="MTMI"/>
+          <w:iCs/>
+        </w:rPr>
+        <w:t xml:space="preserve"> шум в множестве данных.</w:t>
       </w:r>
     </w:p>
     <w:p>
@@ -3497,15 +3751,7 @@
           <w:b/>
           <w:bCs/>
         </w:rPr>
-        <w:t>f</w:t>
-      </w:r>
-      <w:r>
-        <w:rPr>
-          <w:rFonts w:ascii="Times New Roman" w:hAnsi="Times New Roman" w:cs="Times New Roman"/>
-          <w:b/>
-          <w:bCs/>
-        </w:rPr>
-        <w:t xml:space="preserve"> </w:t>
+        <w:t xml:space="preserve">f </w:t>
       </w:r>
       <w:r>
         <w:rPr>
@@ -3806,6 +4052,7 @@
         </w:rPr>
         <w:t xml:space="preserve">где </w:t>
       </w:r>
+      <w:proofErr w:type="spellStart"/>
       <w:r>
         <w:rPr>
           <w:rFonts w:ascii="Times New Roman" w:hAnsi="Times New Roman" w:cs="Times New Roman"/>
@@ -3824,6 +4071,7 @@
         </w:rPr>
         <w:t>j</w:t>
       </w:r>
+      <w:proofErr w:type="spellEnd"/>
       <w:r>
         <w:rPr>
           <w:rFonts w:cs="MTMI"/>
@@ -3905,15 +4153,7 @@
           <w:b/>
           <w:bCs/>
         </w:rPr>
-        <w:t>g</w:t>
-      </w:r>
-      <w:r>
-        <w:rPr>
-          <w:rFonts w:ascii="Times New Roman" w:hAnsi="Times New Roman" w:cs="Times New Roman"/>
-          <w:b/>
-          <w:bCs/>
-        </w:rPr>
-        <w:t xml:space="preserve">, </w:t>
+        <w:t xml:space="preserve">g, </w:t>
       </w:r>
       <w:r>
         <w:rPr>
@@ -3922,12 +4162,14 @@
         </w:rPr>
         <w:t xml:space="preserve">то есть, </w:t>
       </w:r>
+      <w:proofErr w:type="spellStart"/>
       <w:r>
         <w:rPr>
           <w:rFonts w:ascii="Times New Roman" w:hAnsi="Times New Roman" w:cs="Times New Roman"/>
         </w:rPr>
         <w:t>pr</w:t>
       </w:r>
+      <w:proofErr w:type="spellEnd"/>
       <w:r>
         <w:rPr>
           <w:rFonts w:cs="MTMI"/>
@@ -3992,6 +4234,7 @@
         </w:rPr>
         <w:t xml:space="preserve"> Другое имя для </w:t>
       </w:r>
+      <w:proofErr w:type="spellStart"/>
       <w:r>
         <w:rPr>
           <w:rFonts w:cs="MTMI"/>
@@ -4000,6 +4243,7 @@
         </w:rPr>
         <w:t>pr</w:t>
       </w:r>
+      <w:proofErr w:type="spellEnd"/>
       <w:r>
         <w:rPr>
           <w:rFonts w:cs="MTMI"/>
@@ -4051,17 +4295,7 @@
           <w:i/>
           <w:iCs/>
         </w:rPr>
-        <w:t xml:space="preserve">9.1.3 </w:t>
-      </w:r>
-      <w:r>
-        <w:rPr>
-          <w:rFonts w:ascii="Times New Roman" w:hAnsi="Times New Roman" w:cs="Times New Roman"/>
-          <w:b/>
-          <w:bCs/>
-          <w:i/>
-          <w:iCs/>
-        </w:rPr>
-        <w:t>Наблюдатель</w:t>
+        <w:t>9.1.3 Наблюдатель</w:t>
       </w:r>
     </w:p>
     <w:p>
@@ -4233,7 +4467,25 @@
           <w:bCs/>
           <w:iCs/>
         </w:rPr>
-        <w:t xml:space="preserve"> В общем говоря, наблюдатель это сущность(человек или алгоритм), которая использует данные, чтобы классифицировать их в состояния </w:t>
+        <w:t xml:space="preserve"> В общем говоря, наблюдатель это </w:t>
+      </w:r>
+      <w:proofErr w:type="gramStart"/>
+      <w:r>
+        <w:rPr>
+          <w:rFonts w:cs="Times New Roman"/>
+          <w:bCs/>
+          <w:iCs/>
+        </w:rPr>
+        <w:t>сущность(</w:t>
+      </w:r>
+      <w:proofErr w:type="gramEnd"/>
+      <w:r>
+        <w:rPr>
+          <w:rFonts w:cs="Times New Roman"/>
+          <w:bCs/>
+          <w:iCs/>
+        </w:rPr>
+        <w:t xml:space="preserve">человек или алгоритм), которая использует данные, чтобы классифицировать их в состояния </w:t>
       </w:r>
       <w:r>
         <w:rPr>
@@ -4560,7 +4812,15 @@
         <w:t xml:space="preserve">Когда тестовая статистика определена, </w:t>
       </w:r>
       <w:r>
-        <w:t>наблюдатель сравнивает её с порогом Лc, чтобы сделать выбор между двумя гипотезами.</w:t>
+        <w:t xml:space="preserve">наблюдатель сравнивает её с порогом </w:t>
+      </w:r>
+      <w:proofErr w:type="spellStart"/>
+      <w:r>
+        <w:t>Лc</w:t>
+      </w:r>
+      <w:proofErr w:type="spellEnd"/>
+      <w:r>
+        <w:t>, чтобы сделать выбор между двумя гипотезами.</w:t>
       </w:r>
       <w:r>
         <w:t xml:space="preserve"> Полный набор действий: от объекта к множеству данных, а затем решению, предусмотренный</w:t>
@@ -4698,24 +4958,28 @@
       <w:r>
         <w:t xml:space="preserve">зависит от состояния истинности и обозначается посредством </w:t>
       </w:r>
+      <w:proofErr w:type="spellStart"/>
       <w:r>
         <w:rPr>
           <w:lang w:val="en-US"/>
         </w:rPr>
         <w:t>pr</w:t>
       </w:r>
+      <w:proofErr w:type="spellEnd"/>
       <w:r>
         <w:t xml:space="preserve"> </w:t>
       </w:r>
       <w:r>
         <w:t xml:space="preserve">для состояния </w:t>
       </w:r>
+      <w:proofErr w:type="spellStart"/>
       <w:r>
         <w:rPr>
           <w:lang w:val="en-US"/>
         </w:rPr>
         <w:t>Tj</w:t>
       </w:r>
+      <w:proofErr w:type="spellEnd"/>
       <w:r>
         <w:t>.</w:t>
       </w:r>
@@ -4808,9 +5072,11 @@
       <w:r>
         <w:t xml:space="preserve"> для любого значения </w:t>
       </w:r>
+      <w:proofErr w:type="spellStart"/>
       <w:r>
         <w:t>tc</w:t>
       </w:r>
+      <w:proofErr w:type="spellEnd"/>
       <w:r>
         <w:t xml:space="preserve">: </w:t>
       </w:r>
@@ -4863,7 +5129,7 @@
         </w:numPr>
       </w:pPr>
       <w:r>
-        <w:t>Ложно-положительный</w:t>
+        <w:t>Ложноположительный</w:t>
       </w:r>
       <w:r>
         <w:t>: Т1 верно</w:t>
@@ -4931,7 +5197,12 @@
         <w:ind w:left="360"/>
       </w:pPr>
       <w:r>
-        <w:t xml:space="preserve">Два из вышеупомянутых варианта дают в </w:t>
+        <w:t>Два из выше</w:t>
+      </w:r>
+      <w:bookmarkStart w:id="0" w:name="_GoBack"/>
+      <w:bookmarkEnd w:id="0"/>
+      <w:r>
+        <w:t xml:space="preserve">упомянутых варианта дают в </w:t>
       </w:r>
       <w:r>
         <w:t>результате</w:t>
@@ -4984,6 +5255,7 @@
           <w:szCs w:val="18"/>
         </w:rPr>
       </w:pPr>
+      <w:proofErr w:type="spellStart"/>
       <w:r>
         <w:rPr>
           <w:rFonts w:ascii="Arial" w:hAnsi="Arial" w:cs="Arial"/>
@@ -4992,8 +5264,9 @@
           <w:sz w:val="18"/>
           <w:szCs w:val="18"/>
         </w:rPr>
-        <w:t>Figure 9.1:</w:t>
-      </w:r>
+        <w:t>Figure</w:t>
+      </w:r>
+      <w:proofErr w:type="spellEnd"/>
       <w:r>
         <w:rPr>
           <w:rFonts w:ascii="Arial" w:hAnsi="Arial" w:cs="Arial"/>
@@ -5002,7 +5275,7 @@
           <w:sz w:val="18"/>
           <w:szCs w:val="18"/>
         </w:rPr>
-        <w:t xml:space="preserve"> полный набор действий: от</w:t>
+        <w:t xml:space="preserve"> 9.1: полный набор действий: от</w:t>
       </w:r>
       <w:r>
         <w:rPr>
@@ -5086,6 +5359,7 @@
           <w:szCs w:val="18"/>
         </w:rPr>
       </w:pPr>
+      <w:proofErr w:type="spellStart"/>
       <w:r>
         <w:rPr>
           <w:rFonts w:ascii="Arial" w:hAnsi="Arial" w:cs="Arial"/>
@@ -5095,8 +5369,9 @@
           <w:szCs w:val="18"/>
         </w:rPr>
         <w:lastRenderedPageBreak/>
-        <w:t>Figure 9.3:</w:t>
-      </w:r>
+        <w:t>Figure</w:t>
+      </w:r>
+      <w:proofErr w:type="spellEnd"/>
       <w:r>
         <w:rPr>
           <w:rFonts w:ascii="Arial" w:hAnsi="Arial" w:cs="Arial"/>
@@ -5105,7 +5380,7 @@
           <w:sz w:val="18"/>
           <w:szCs w:val="18"/>
         </w:rPr>
-        <w:t xml:space="preserve"> </w:t>
+        <w:t xml:space="preserve"> 9.3: </w:t>
       </w:r>
       <w:r>
         <w:rPr>
@@ -5276,7 +5551,15 @@
         <w:t xml:space="preserve"> результат.</w:t>
       </w:r>
       <w:r>
-        <w:t xml:space="preserve"> Это известно как ошибка типа 2.</w:t>
+        <w:t xml:space="preserve"> Это </w:t>
+      </w:r>
+      <w:proofErr w:type="gramStart"/>
+      <w:r>
+        <w:t>известно</w:t>
+      </w:r>
+      <w:proofErr w:type="gramEnd"/>
+      <w:r>
+        <w:t xml:space="preserve"> как ошибка типа 2.</w:t>
       </w:r>
       <w:r>
         <w:t xml:space="preserve"> Из этого следует, что истинно-положительная доля является вероятностью истинно-положительного решения. </w:t>
@@ -5288,7 +5571,15 @@
         <w:t>.</w:t>
       </w:r>
       <w:r>
-        <w:t xml:space="preserve"> Ложно-положительная доля это вероятность </w:t>
+        <w:t xml:space="preserve"> </w:t>
+      </w:r>
+      <w:proofErr w:type="gramStart"/>
+      <w:r>
+        <w:t>Ложно-положительная</w:t>
+      </w:r>
+      <w:proofErr w:type="gramEnd"/>
+      <w:r>
+        <w:t xml:space="preserve"> доля это вероятность </w:t>
       </w:r>
       <w:r>
         <w:t xml:space="preserve">принятия решения в пользу </w:t>
@@ -5300,10 +5591,18 @@
         <w:t xml:space="preserve"> В медицинских приложениях</w:t>
       </w:r>
       <w:r>
-        <w:t xml:space="preserve"> часто сообщается специфичность, которая дается выражением </w:t>
-      </w:r>
-      <w:r>
-        <w:t xml:space="preserve">. Порог наблюдателя </w:t>
+        <w:t xml:space="preserve"> часто сообщается специфичность, которая дается </w:t>
+      </w:r>
+      <w:proofErr w:type="gramStart"/>
+      <w:r>
+        <w:t xml:space="preserve">выражением </w:t>
+      </w:r>
+      <w:r>
+        <w:t>.</w:t>
+      </w:r>
+      <w:proofErr w:type="gramEnd"/>
+      <w:r>
+        <w:t xml:space="preserve"> Порог наблюдателя </w:t>
       </w:r>
       <w:r>
         <w:t xml:space="preserve">определяет рабочую точку наблюдателя, то есть </w:t>
@@ -5312,13 +5611,7 @@
         <w:rPr>
           <w:rFonts w:ascii="Times New Roman" w:hAnsi="Times New Roman" w:cs="Times New Roman"/>
         </w:rPr>
-        <w:t>(TPF, FPF)</w:t>
-      </w:r>
-      <w:r>
-        <w:rPr>
-          <w:rFonts w:ascii="Times New Roman" w:hAnsi="Times New Roman" w:cs="Times New Roman"/>
-        </w:rPr>
-        <w:t xml:space="preserve"> пару. </w:t>
+        <w:t xml:space="preserve">(TPF, FPF) пару. </w:t>
       </w:r>
       <w:r>
         <w:rPr>
@@ -5330,19 +5623,7 @@
         <w:rPr>
           <w:rFonts w:ascii="Times New Roman" w:hAnsi="Times New Roman" w:cs="Times New Roman"/>
         </w:rPr>
-        <w:t xml:space="preserve">семейство </w:t>
-      </w:r>
-      <w:r>
-        <w:rPr>
-          <w:rFonts w:ascii="Times New Roman" w:hAnsi="Times New Roman" w:cs="Times New Roman"/>
-        </w:rPr>
-        <w:t>(TPF, FPF)</w:t>
-      </w:r>
-      <w:r>
-        <w:rPr>
-          <w:rFonts w:ascii="Times New Roman" w:hAnsi="Times New Roman" w:cs="Times New Roman"/>
-        </w:rPr>
-        <w:t xml:space="preserve"> точек может быть </w:t>
+        <w:t xml:space="preserve">семейство (TPF, FPF) точек может быть </w:t>
       </w:r>
       <w:r>
         <w:rPr>
@@ -5374,29 +5655,19 @@
         </w:rPr>
         <w:t xml:space="preserve">абочей характеристики приемника, пример которой дан на графике 9.3. </w:t>
       </w:r>
+      <w:proofErr w:type="spellStart"/>
       <w:r>
         <w:rPr>
           <w:rFonts w:ascii="Times New Roman" w:hAnsi="Times New Roman" w:cs="Times New Roman"/>
         </w:rPr>
         <w:t>Metz</w:t>
       </w:r>
-      <w:r>
-        <w:rPr>
-          <w:rFonts w:ascii="Times New Roman" w:hAnsi="Times New Roman" w:cs="Times New Roman"/>
-        </w:rPr>
-        <w:t xml:space="preserve"> обсуждает свойства и измерения кривых </w:t>
-      </w:r>
-      <w:r>
-        <w:rPr>
-          <w:rFonts w:ascii="Times New Roman" w:hAnsi="Times New Roman" w:cs="Times New Roman"/>
-        </w:rPr>
-        <w:t>ROC</w:t>
-      </w:r>
-      <w:r>
-        <w:rPr>
-          <w:rFonts w:ascii="Times New Roman" w:hAnsi="Times New Roman" w:cs="Times New Roman"/>
-        </w:rPr>
-        <w:t xml:space="preserve"> в главе 15 этого тома.</w:t>
+      <w:proofErr w:type="spellEnd"/>
+      <w:r>
+        <w:rPr>
+          <w:rFonts w:ascii="Times New Roman" w:hAnsi="Times New Roman" w:cs="Times New Roman"/>
+        </w:rPr>
+        <w:t xml:space="preserve"> обсуждает свойства и измерения кривых ROC в главе 15 этого тома.</w:t>
       </w:r>
     </w:p>
     <w:p>
@@ -5417,7 +5688,7 @@
 
 <file path=word/numbering.xml><?xml version="1.0" encoding="utf-8"?>
 <w:numbering xmlns:wpc="http://schemas.microsoft.com/office/word/2010/wordprocessingCanvas" xmlns:mc="http://schemas.openxmlformats.org/markup-compatibility/2006" xmlns:o="urn:schemas-microsoft-com:office:office" xmlns:r="http://schemas.openxmlformats.org/officeDocument/2006/relationships" xmlns:m="http://schemas.openxmlformats.org/officeDocument/2006/math" xmlns:v="urn:schemas-microsoft-com:vml" xmlns:wp14="http://schemas.microsoft.com/office/word/2010/wordprocessingDrawing" xmlns:wp="http://schemas.openxmlformats.org/drawingml/2006/wordprocessingDrawing" xmlns:w10="urn:schemas-microsoft-com:office:word" xmlns:w="http://schemas.openxmlformats.org/wordprocessingml/2006/main" xmlns:w14="http://schemas.microsoft.com/office/word/2010/wordml" xmlns:w15="http://schemas.microsoft.com/office/word/2012/wordml" xmlns:wpg="http://schemas.microsoft.com/office/word/2010/wordprocessingGroup" xmlns:wpi="http://schemas.microsoft.com/office/word/2010/wordprocessingInk" xmlns:wne="http://schemas.microsoft.com/office/word/2006/wordml" xmlns:wps="http://schemas.microsoft.com/office/word/2010/wordprocessingShape" mc:Ignorable="w14 w15 wp14">
-  <w:abstractNum w:abstractNumId="0">
+  <w:abstractNum w:abstractNumId="0" w15:restartNumberingAfterBreak="0">
     <w:nsid w:val="65355C76"/>
     <w:multiLevelType w:val="hybridMultilevel"/>
     <w:tmpl w:val="F5463DDC"/>

</xml_diff>